<commit_message>
Add new movie to database
</commit_message>
<xml_diff>
--- a/Cinema app.docx
+++ b/Cinema app.docx
@@ -39,8 +39,286 @@
           <w:numId w:val="1"/>
         </w:numPr>
       </w:pPr>
-      <w:r>
-        <w:t>Dsiplay list of cinema in the choices</w:t>
+      <w:proofErr w:type="spellStart"/>
+      <w:r>
+        <w:t>Dsiplay</w:t>
+      </w:r>
+      <w:proofErr w:type="spellEnd"/>
+      <w:r>
+        <w:t xml:space="preserve"> list of cinema in the choices</w:t>
+      </w:r>
+    </w:p>
+    <w:p/>
+    <w:p>
+      <w:r>
+        <w:t>Database</w:t>
+      </w:r>
+    </w:p>
+    <w:p>
+      <w:pPr>
+        <w:pStyle w:val="ListParagraph"/>
+        <w:numPr>
+          <w:ilvl w:val="0"/>
+          <w:numId w:val="2"/>
+        </w:numPr>
+      </w:pPr>
+      <w:r>
+        <w:t>Movies</w:t>
+      </w:r>
+    </w:p>
+    <w:p>
+      <w:pPr>
+        <w:pStyle w:val="ListParagraph"/>
+        <w:numPr>
+          <w:ilvl w:val="0"/>
+          <w:numId w:val="3"/>
+        </w:numPr>
+      </w:pPr>
+      <w:r>
+        <w:t>id</w:t>
+      </w:r>
+    </w:p>
+    <w:p>
+      <w:pPr>
+        <w:pStyle w:val="ListParagraph"/>
+        <w:numPr>
+          <w:ilvl w:val="0"/>
+          <w:numId w:val="3"/>
+        </w:numPr>
+      </w:pPr>
+      <w:r>
+        <w:t>Title</w:t>
+      </w:r>
+    </w:p>
+    <w:p>
+      <w:pPr>
+        <w:pStyle w:val="ListParagraph"/>
+        <w:numPr>
+          <w:ilvl w:val="0"/>
+          <w:numId w:val="3"/>
+        </w:numPr>
+      </w:pPr>
+      <w:r>
+        <w:t>Category</w:t>
+      </w:r>
+    </w:p>
+    <w:p>
+      <w:pPr>
+        <w:pStyle w:val="ListParagraph"/>
+        <w:numPr>
+          <w:ilvl w:val="0"/>
+          <w:numId w:val="3"/>
+        </w:numPr>
+      </w:pPr>
+      <w:r>
+        <w:t>Length</w:t>
+      </w:r>
+    </w:p>
+    <w:p>
+      <w:pPr>
+        <w:pStyle w:val="ListParagraph"/>
+        <w:numPr>
+          <w:ilvl w:val="0"/>
+          <w:numId w:val="3"/>
+        </w:numPr>
+      </w:pPr>
+      <w:r>
+        <w:t>Rating</w:t>
+      </w:r>
+    </w:p>
+    <w:p>
+      <w:pPr>
+        <w:pStyle w:val="ListParagraph"/>
+        <w:numPr>
+          <w:ilvl w:val="0"/>
+          <w:numId w:val="3"/>
+        </w:numPr>
+      </w:pPr>
+      <w:r>
+        <w:t>language</w:t>
+      </w:r>
+    </w:p>
+    <w:p>
+      <w:pPr>
+        <w:pStyle w:val="ListParagraph"/>
+        <w:numPr>
+          <w:ilvl w:val="0"/>
+          <w:numId w:val="3"/>
+        </w:numPr>
+      </w:pPr>
+      <w:r>
+        <w:t>genre</w:t>
+      </w:r>
+    </w:p>
+    <w:p>
+      <w:pPr>
+        <w:pStyle w:val="ListParagraph"/>
+        <w:ind w:left="1080"/>
+      </w:pPr>
+    </w:p>
+    <w:p>
+      <w:pPr>
+        <w:pStyle w:val="ListParagraph"/>
+        <w:numPr>
+          <w:ilvl w:val="0"/>
+          <w:numId w:val="2"/>
+        </w:numPr>
+      </w:pPr>
+      <w:r>
+        <w:t>Theatre hall</w:t>
+      </w:r>
+    </w:p>
+    <w:p>
+      <w:pPr>
+        <w:pStyle w:val="ListParagraph"/>
+        <w:numPr>
+          <w:ilvl w:val="0"/>
+          <w:numId w:val="3"/>
+        </w:numPr>
+      </w:pPr>
+      <w:r>
+        <w:t>Id</w:t>
+      </w:r>
+    </w:p>
+    <w:p>
+      <w:pPr>
+        <w:pStyle w:val="ListParagraph"/>
+        <w:numPr>
+          <w:ilvl w:val="0"/>
+          <w:numId w:val="3"/>
+        </w:numPr>
+      </w:pPr>
+      <w:r>
+        <w:t>No of seats</w:t>
+      </w:r>
+    </w:p>
+    <w:p>
+      <w:pPr>
+        <w:pStyle w:val="ListParagraph"/>
+        <w:ind w:left="1080"/>
+      </w:pPr>
+    </w:p>
+    <w:p>
+      <w:pPr>
+        <w:pStyle w:val="ListParagraph"/>
+        <w:numPr>
+          <w:ilvl w:val="0"/>
+          <w:numId w:val="2"/>
+        </w:numPr>
+      </w:pPr>
+      <w:r>
+        <w:t>Seats</w:t>
+      </w:r>
+    </w:p>
+    <w:p>
+      <w:pPr>
+        <w:pStyle w:val="ListParagraph"/>
+        <w:numPr>
+          <w:ilvl w:val="0"/>
+          <w:numId w:val="3"/>
+        </w:numPr>
+      </w:pPr>
+      <w:r>
+        <w:t>Seat id</w:t>
+      </w:r>
+    </w:p>
+    <w:p>
+      <w:pPr>
+        <w:pStyle w:val="ListParagraph"/>
+        <w:numPr>
+          <w:ilvl w:val="0"/>
+          <w:numId w:val="3"/>
+        </w:numPr>
+      </w:pPr>
+      <w:r>
+        <w:t>Category</w:t>
+      </w:r>
+    </w:p>
+    <w:p>
+      <w:pPr>
+        <w:pStyle w:val="ListParagraph"/>
+        <w:numPr>
+          <w:ilvl w:val="0"/>
+          <w:numId w:val="3"/>
+        </w:numPr>
+      </w:pPr>
+      <w:r>
+        <w:t>Theatre hall id</w:t>
+      </w:r>
+      <w:r>
+        <w:t xml:space="preserve"> (foreign key)</w:t>
+      </w:r>
+    </w:p>
+    <w:p>
+      <w:pPr>
+        <w:pStyle w:val="ListParagraph"/>
+        <w:ind w:left="1080"/>
+      </w:pPr>
+    </w:p>
+    <w:p>
+      <w:pPr>
+        <w:pStyle w:val="ListParagraph"/>
+        <w:numPr>
+          <w:ilvl w:val="0"/>
+          <w:numId w:val="2"/>
+        </w:numPr>
+      </w:pPr>
+      <w:r>
+        <w:t>Tickets</w:t>
+      </w:r>
+    </w:p>
+    <w:p>
+      <w:pPr>
+        <w:pStyle w:val="ListParagraph"/>
+        <w:numPr>
+          <w:ilvl w:val="0"/>
+          <w:numId w:val="2"/>
+        </w:numPr>
+      </w:pPr>
+      <w:r>
+        <w:t>Audience</w:t>
+      </w:r>
+    </w:p>
+    <w:p>
+      <w:r>
+        <w:rPr>
+          <w:noProof/>
+        </w:rPr>
+        <w:drawing>
+          <wp:inline distT="0" distB="0" distL="0" distR="0" wp14:anchorId="5D3E7ABE" wp14:editId="4D41F2FB">
+            <wp:extent cx="5943600" cy="2195830"/>
+            <wp:effectExtent l="0" t="0" r="0" b="0"/>
+            <wp:docPr id="1" name="Picture 1"/>
+            <wp:cNvGraphicFramePr>
+              <a:graphicFrameLocks xmlns:a="http://schemas.openxmlformats.org/drawingml/2006/main" noChangeAspect="1"/>
+            </wp:cNvGraphicFramePr>
+            <a:graphic xmlns:a="http://schemas.openxmlformats.org/drawingml/2006/main">
+              <a:graphicData uri="http://schemas.openxmlformats.org/drawingml/2006/picture">
+                <pic:pic xmlns:pic="http://schemas.openxmlformats.org/drawingml/2006/picture">
+                  <pic:nvPicPr>
+                    <pic:cNvPr id="1" name=""/>
+                    <pic:cNvPicPr/>
+                  </pic:nvPicPr>
+                  <pic:blipFill>
+                    <a:blip r:embed="rId5"/>
+                    <a:stretch>
+                      <a:fillRect/>
+                    </a:stretch>
+                  </pic:blipFill>
+                  <pic:spPr>
+                    <a:xfrm>
+                      <a:off x="0" y="0"/>
+                      <a:ext cx="5943600" cy="2195830"/>
+                    </a:xfrm>
+                    <a:prstGeom prst="rect">
+                      <a:avLst/>
+                    </a:prstGeom>
+                  </pic:spPr>
+                </pic:pic>
+              </a:graphicData>
+            </a:graphic>
+          </wp:inline>
+        </w:drawing>
       </w:r>
       <w:bookmarkStart w:id="0" w:name="_GoBack"/>
       <w:bookmarkEnd w:id="0"/>
@@ -58,6 +336,208 @@
 <file path=word/numbering.xml><?xml version="1.0" encoding="utf-8"?>
 <w:numbering xmlns:wpc="http://schemas.microsoft.com/office/word/2010/wordprocessingCanvas" xmlns:mc="http://schemas.openxmlformats.org/markup-compatibility/2006" xmlns:o="urn:schemas-microsoft-com:office:office" xmlns:r="http://schemas.openxmlformats.org/officeDocument/2006/relationships" xmlns:m="http://schemas.openxmlformats.org/officeDocument/2006/math" xmlns:v="urn:schemas-microsoft-com:vml" xmlns:wp14="http://schemas.microsoft.com/office/word/2010/wordprocessingDrawing" xmlns:wp="http://schemas.openxmlformats.org/drawingml/2006/wordprocessingDrawing" xmlns:w10="urn:schemas-microsoft-com:office:word" xmlns:w="http://schemas.openxmlformats.org/wordprocessingml/2006/main" xmlns:w14="http://schemas.microsoft.com/office/word/2010/wordml" xmlns:w15="http://schemas.microsoft.com/office/word/2012/wordml" xmlns:wpg="http://schemas.microsoft.com/office/word/2010/wordprocessingGroup" xmlns:wpi="http://schemas.microsoft.com/office/word/2010/wordprocessingInk" xmlns:wne="http://schemas.microsoft.com/office/word/2006/wordml" xmlns:wps="http://schemas.microsoft.com/office/word/2010/wordprocessingShape" mc:Ignorable="w14 w15 wp14">
   <w:abstractNum w:abstractNumId="0" w15:restartNumberingAfterBreak="0">
+    <w:nsid w:val="03C0008A"/>
+    <w:multiLevelType w:val="hybridMultilevel"/>
+    <w:tmpl w:val="FCFAC378"/>
+    <w:lvl w:ilvl="0" w:tplc="06F2AE8E">
+      <w:start w:val="1"/>
+      <w:numFmt w:val="bullet"/>
+      <w:lvlText w:val="-"/>
+      <w:lvlJc w:val="left"/>
+      <w:pPr>
+        <w:ind w:left="1080" w:hanging="360"/>
+      </w:pPr>
+      <w:rPr>
+        <w:rFonts w:ascii="Calibri" w:eastAsiaTheme="minorHAnsi" w:hAnsi="Calibri" w:cs="Calibri" w:hint="default"/>
+      </w:rPr>
+    </w:lvl>
+    <w:lvl w:ilvl="1" w:tplc="04090003" w:tentative="1">
+      <w:start w:val="1"/>
+      <w:numFmt w:val="bullet"/>
+      <w:lvlText w:val="o"/>
+      <w:lvlJc w:val="left"/>
+      <w:pPr>
+        <w:ind w:left="1800" w:hanging="360"/>
+      </w:pPr>
+      <w:rPr>
+        <w:rFonts w:ascii="Courier New" w:hAnsi="Courier New" w:cs="Courier New" w:hint="default"/>
+      </w:rPr>
+    </w:lvl>
+    <w:lvl w:ilvl="2" w:tplc="04090005" w:tentative="1">
+      <w:start w:val="1"/>
+      <w:numFmt w:val="bullet"/>
+      <w:lvlText w:val=""/>
+      <w:lvlJc w:val="left"/>
+      <w:pPr>
+        <w:ind w:left="2520" w:hanging="360"/>
+      </w:pPr>
+      <w:rPr>
+        <w:rFonts w:ascii="Wingdings" w:hAnsi="Wingdings" w:hint="default"/>
+      </w:rPr>
+    </w:lvl>
+    <w:lvl w:ilvl="3" w:tplc="04090001" w:tentative="1">
+      <w:start w:val="1"/>
+      <w:numFmt w:val="bullet"/>
+      <w:lvlText w:val=""/>
+      <w:lvlJc w:val="left"/>
+      <w:pPr>
+        <w:ind w:left="3240" w:hanging="360"/>
+      </w:pPr>
+      <w:rPr>
+        <w:rFonts w:ascii="Symbol" w:hAnsi="Symbol" w:hint="default"/>
+      </w:rPr>
+    </w:lvl>
+    <w:lvl w:ilvl="4" w:tplc="04090003" w:tentative="1">
+      <w:start w:val="1"/>
+      <w:numFmt w:val="bullet"/>
+      <w:lvlText w:val="o"/>
+      <w:lvlJc w:val="left"/>
+      <w:pPr>
+        <w:ind w:left="3960" w:hanging="360"/>
+      </w:pPr>
+      <w:rPr>
+        <w:rFonts w:ascii="Courier New" w:hAnsi="Courier New" w:cs="Courier New" w:hint="default"/>
+      </w:rPr>
+    </w:lvl>
+    <w:lvl w:ilvl="5" w:tplc="04090005" w:tentative="1">
+      <w:start w:val="1"/>
+      <w:numFmt w:val="bullet"/>
+      <w:lvlText w:val=""/>
+      <w:lvlJc w:val="left"/>
+      <w:pPr>
+        <w:ind w:left="4680" w:hanging="360"/>
+      </w:pPr>
+      <w:rPr>
+        <w:rFonts w:ascii="Wingdings" w:hAnsi="Wingdings" w:hint="default"/>
+      </w:rPr>
+    </w:lvl>
+    <w:lvl w:ilvl="6" w:tplc="04090001" w:tentative="1">
+      <w:start w:val="1"/>
+      <w:numFmt w:val="bullet"/>
+      <w:lvlText w:val=""/>
+      <w:lvlJc w:val="left"/>
+      <w:pPr>
+        <w:ind w:left="5400" w:hanging="360"/>
+      </w:pPr>
+      <w:rPr>
+        <w:rFonts w:ascii="Symbol" w:hAnsi="Symbol" w:hint="default"/>
+      </w:rPr>
+    </w:lvl>
+    <w:lvl w:ilvl="7" w:tplc="04090003" w:tentative="1">
+      <w:start w:val="1"/>
+      <w:numFmt w:val="bullet"/>
+      <w:lvlText w:val="o"/>
+      <w:lvlJc w:val="left"/>
+      <w:pPr>
+        <w:ind w:left="6120" w:hanging="360"/>
+      </w:pPr>
+      <w:rPr>
+        <w:rFonts w:ascii="Courier New" w:hAnsi="Courier New" w:cs="Courier New" w:hint="default"/>
+      </w:rPr>
+    </w:lvl>
+    <w:lvl w:ilvl="8" w:tplc="04090005" w:tentative="1">
+      <w:start w:val="1"/>
+      <w:numFmt w:val="bullet"/>
+      <w:lvlText w:val=""/>
+      <w:lvlJc w:val="left"/>
+      <w:pPr>
+        <w:ind w:left="6840" w:hanging="360"/>
+      </w:pPr>
+      <w:rPr>
+        <w:rFonts w:ascii="Wingdings" w:hAnsi="Wingdings" w:hint="default"/>
+      </w:rPr>
+    </w:lvl>
+  </w:abstractNum>
+  <w:abstractNum w:abstractNumId="1" w15:restartNumberingAfterBreak="0">
+    <w:nsid w:val="149A10E9"/>
+    <w:multiLevelType w:val="hybridMultilevel"/>
+    <w:tmpl w:val="2AD6973E"/>
+    <w:lvl w:ilvl="0" w:tplc="0409000F">
+      <w:start w:val="1"/>
+      <w:numFmt w:val="decimal"/>
+      <w:lvlText w:val="%1."/>
+      <w:lvlJc w:val="left"/>
+      <w:pPr>
+        <w:ind w:left="720" w:hanging="360"/>
+      </w:pPr>
+      <w:rPr>
+        <w:rFonts w:hint="default"/>
+      </w:rPr>
+    </w:lvl>
+    <w:lvl w:ilvl="1" w:tplc="04090019" w:tentative="1">
+      <w:start w:val="1"/>
+      <w:numFmt w:val="lowerLetter"/>
+      <w:lvlText w:val="%2."/>
+      <w:lvlJc w:val="left"/>
+      <w:pPr>
+        <w:ind w:left="1440" w:hanging="360"/>
+      </w:pPr>
+    </w:lvl>
+    <w:lvl w:ilvl="2" w:tplc="0409001B" w:tentative="1">
+      <w:start w:val="1"/>
+      <w:numFmt w:val="lowerRoman"/>
+      <w:lvlText w:val="%3."/>
+      <w:lvlJc w:val="right"/>
+      <w:pPr>
+        <w:ind w:left="2160" w:hanging="180"/>
+      </w:pPr>
+    </w:lvl>
+    <w:lvl w:ilvl="3" w:tplc="0409000F" w:tentative="1">
+      <w:start w:val="1"/>
+      <w:numFmt w:val="decimal"/>
+      <w:lvlText w:val="%4."/>
+      <w:lvlJc w:val="left"/>
+      <w:pPr>
+        <w:ind w:left="2880" w:hanging="360"/>
+      </w:pPr>
+    </w:lvl>
+    <w:lvl w:ilvl="4" w:tplc="04090019" w:tentative="1">
+      <w:start w:val="1"/>
+      <w:numFmt w:val="lowerLetter"/>
+      <w:lvlText w:val="%5."/>
+      <w:lvlJc w:val="left"/>
+      <w:pPr>
+        <w:ind w:left="3600" w:hanging="360"/>
+      </w:pPr>
+    </w:lvl>
+    <w:lvl w:ilvl="5" w:tplc="0409001B" w:tentative="1">
+      <w:start w:val="1"/>
+      <w:numFmt w:val="lowerRoman"/>
+      <w:lvlText w:val="%6."/>
+      <w:lvlJc w:val="right"/>
+      <w:pPr>
+        <w:ind w:left="4320" w:hanging="180"/>
+      </w:pPr>
+    </w:lvl>
+    <w:lvl w:ilvl="6" w:tplc="0409000F" w:tentative="1">
+      <w:start w:val="1"/>
+      <w:numFmt w:val="decimal"/>
+      <w:lvlText w:val="%7."/>
+      <w:lvlJc w:val="left"/>
+      <w:pPr>
+        <w:ind w:left="5040" w:hanging="360"/>
+      </w:pPr>
+    </w:lvl>
+    <w:lvl w:ilvl="7" w:tplc="04090019" w:tentative="1">
+      <w:start w:val="1"/>
+      <w:numFmt w:val="lowerLetter"/>
+      <w:lvlText w:val="%8."/>
+      <w:lvlJc w:val="left"/>
+      <w:pPr>
+        <w:ind w:left="5760" w:hanging="360"/>
+      </w:pPr>
+    </w:lvl>
+    <w:lvl w:ilvl="8" w:tplc="0409001B" w:tentative="1">
+      <w:start w:val="1"/>
+      <w:numFmt w:val="lowerRoman"/>
+      <w:lvlText w:val="%9."/>
+      <w:lvlJc w:val="right"/>
+      <w:pPr>
+        <w:ind w:left="6480" w:hanging="180"/>
+      </w:pPr>
+    </w:lvl>
+  </w:abstractNum>
+  <w:abstractNum w:abstractNumId="2" w15:restartNumberingAfterBreak="0">
     <w:nsid w:val="21946432"/>
     <w:multiLevelType w:val="hybridMultilevel"/>
     <w:tmpl w:val="98C41D04"/>
@@ -147,6 +627,12 @@
     </w:lvl>
   </w:abstractNum>
   <w:num w:numId="1">
+    <w:abstractNumId w:val="2"/>
+  </w:num>
+  <w:num w:numId="2">
+    <w:abstractNumId w:val="1"/>
+  </w:num>
+  <w:num w:numId="3">
     <w:abstractNumId w:val="0"/>
   </w:num>
 </w:numbering>

</xml_diff>